<commit_message>
ajustes en empleados a formulario único
</commit_message>
<xml_diff>
--- a/Documentación/Z_Otros/Diagramas de Pruebas_wineclub.docx
+++ b/Documentación/Z_Otros/Diagramas de Pruebas_wineclub.docx
@@ -2611,14 +2611,8 @@
           <w:p>
             <w:pPr>
               <w:pStyle w:val="Sinespaciado"/>
-              <w:rPr>
-                <w:highlight w:val="red"/>
-              </w:rPr>
-            </w:pPr>
-            <w:r>
-              <w:rPr>
-                <w:highlight w:val="red"/>
-              </w:rPr>
+            </w:pPr>
+            <w:r>
               <w:t>ok</w:t>
             </w:r>
           </w:p>
@@ -2983,9 +2977,6 @@
               <w:pStyle w:val="Sinespaciado"/>
             </w:pPr>
             <w:r>
-              <w:rPr>
-                <w:highlight w:val="green"/>
-              </w:rPr>
               <w:t>OK</w:t>
             </w:r>
           </w:p>
@@ -3000,9 +2991,6 @@
               <w:pStyle w:val="Sinespaciado"/>
             </w:pPr>
             <w:r>
-              <w:rPr>
-                <w:highlight w:val="green"/>
-              </w:rPr>
               <w:t>OK</w:t>
             </w:r>
           </w:p>
@@ -3017,9 +3005,6 @@
               <w:pStyle w:val="Sinespaciado"/>
             </w:pPr>
             <w:r>
-              <w:rPr>
-                <w:highlight w:val="green"/>
-              </w:rPr>
               <w:t>OK</w:t>
             </w:r>
           </w:p>
@@ -3033,9 +3018,6 @@
               <w:pStyle w:val="Sinespaciado"/>
             </w:pPr>
             <w:r>
-              <w:rPr>
-                <w:highlight w:val="green"/>
-              </w:rPr>
               <w:t>OK</w:t>
             </w:r>
           </w:p>
@@ -3050,9 +3032,6 @@
               <w:pStyle w:val="Sinespaciado"/>
             </w:pPr>
             <w:r>
-              <w:rPr>
-                <w:highlight w:val="green"/>
-              </w:rPr>
               <w:t>OK</w:t>
             </w:r>
           </w:p>
@@ -3064,14 +3043,8 @@
           <w:p>
             <w:pPr>
               <w:pStyle w:val="Sinespaciado"/>
-              <w:rPr>
-                <w:highlight w:val="green"/>
-              </w:rPr>
-            </w:pPr>
-            <w:r>
-              <w:rPr>
-                <w:highlight w:val="green"/>
-              </w:rPr>
+            </w:pPr>
+            <w:r>
               <w:t>OK</w:t>
             </w:r>
           </w:p>
@@ -3085,9 +3058,6 @@
               <w:pStyle w:val="Sinespaciado"/>
             </w:pPr>
             <w:r>
-              <w:rPr>
-                <w:highlight w:val="green"/>
-              </w:rPr>
               <w:t>OK</w:t>
             </w:r>
           </w:p>
@@ -3101,9 +3071,6 @@
               <w:pStyle w:val="Sinespaciado"/>
             </w:pPr>
             <w:r>
-              <w:rPr>
-                <w:highlight w:val="green"/>
-              </w:rPr>
               <w:t>OK</w:t>
             </w:r>
           </w:p>
@@ -3117,9 +3084,6 @@
               <w:pStyle w:val="Sinespaciado"/>
             </w:pPr>
             <w:r>
-              <w:rPr>
-                <w:highlight w:val="green"/>
-              </w:rPr>
               <w:t>OK</w:t>
             </w:r>
           </w:p>
@@ -3133,9 +3097,6 @@
               <w:pStyle w:val="Sinespaciado"/>
             </w:pPr>
             <w:r>
-              <w:rPr>
-                <w:highlight w:val="green"/>
-              </w:rPr>
               <w:t>OK</w:t>
             </w:r>
           </w:p>
@@ -3169,12 +3130,12 @@
             <w:pPr>
               <w:pStyle w:val="Sinespaciado"/>
               <w:rPr>
-                <w:highlight w:val="green"/>
-              </w:rPr>
-            </w:pPr>
-            <w:r>
-              <w:rPr>
-                <w:highlight w:val="green"/>
+                <w:highlight w:val="red"/>
+              </w:rPr>
+            </w:pPr>
+            <w:r>
+              <w:rPr>
+                <w:highlight w:val="red"/>
               </w:rPr>
               <w:t>OK</w:t>
             </w:r>
@@ -3189,12 +3150,12 @@
             <w:pPr>
               <w:pStyle w:val="Sinespaciado"/>
               <w:rPr>
-                <w:highlight w:val="green"/>
-              </w:rPr>
-            </w:pPr>
-            <w:r>
-              <w:rPr>
-                <w:highlight w:val="green"/>
+                <w:highlight w:val="red"/>
+              </w:rPr>
+            </w:pPr>
+            <w:r>
+              <w:rPr>
+                <w:highlight w:val="red"/>
               </w:rPr>
               <w:t>OK</w:t>
             </w:r>
@@ -3209,12 +3170,12 @@
             <w:pPr>
               <w:pStyle w:val="Sinespaciado"/>
               <w:rPr>
-                <w:highlight w:val="green"/>
-              </w:rPr>
-            </w:pPr>
-            <w:r>
-              <w:rPr>
-                <w:highlight w:val="green"/>
+                <w:highlight w:val="red"/>
+              </w:rPr>
+            </w:pPr>
+            <w:r>
+              <w:rPr>
+                <w:highlight w:val="red"/>
               </w:rPr>
               <w:t>OK</w:t>
             </w:r>
@@ -3228,12 +3189,12 @@
             <w:pPr>
               <w:pStyle w:val="Sinespaciado"/>
               <w:rPr>
-                <w:highlight w:val="green"/>
-              </w:rPr>
-            </w:pPr>
-            <w:r>
-              <w:rPr>
-                <w:highlight w:val="green"/>
+                <w:highlight w:val="red"/>
+              </w:rPr>
+            </w:pPr>
+            <w:r>
+              <w:rPr>
+                <w:highlight w:val="red"/>
               </w:rPr>
               <w:t>OK</w:t>
             </w:r>
@@ -3248,12 +3209,12 @@
             <w:pPr>
               <w:pStyle w:val="Sinespaciado"/>
               <w:rPr>
-                <w:highlight w:val="green"/>
-              </w:rPr>
-            </w:pPr>
-            <w:r>
-              <w:rPr>
-                <w:highlight w:val="green"/>
+                <w:highlight w:val="red"/>
+              </w:rPr>
+            </w:pPr>
+            <w:r>
+              <w:rPr>
+                <w:highlight w:val="red"/>
               </w:rPr>
               <w:t>OK</w:t>
             </w:r>
@@ -3267,12 +3228,12 @@
             <w:pPr>
               <w:pStyle w:val="Sinespaciado"/>
               <w:rPr>
-                <w:highlight w:val="green"/>
-              </w:rPr>
-            </w:pPr>
-            <w:r>
-              <w:rPr>
-                <w:highlight w:val="green"/>
+                <w:highlight w:val="red"/>
+              </w:rPr>
+            </w:pPr>
+            <w:r>
+              <w:rPr>
+                <w:highlight w:val="red"/>
               </w:rPr>
               <w:t>OK</w:t>
             </w:r>
@@ -3286,12 +3247,12 @@
             <w:pPr>
               <w:pStyle w:val="Sinespaciado"/>
               <w:rPr>
-                <w:highlight w:val="green"/>
-              </w:rPr>
-            </w:pPr>
-            <w:r>
-              <w:rPr>
-                <w:highlight w:val="green"/>
+                <w:highlight w:val="red"/>
+              </w:rPr>
+            </w:pPr>
+            <w:r>
+              <w:rPr>
+                <w:highlight w:val="red"/>
               </w:rPr>
               <w:t>OK</w:t>
             </w:r>
@@ -3305,12 +3266,12 @@
             <w:pPr>
               <w:pStyle w:val="Sinespaciado"/>
               <w:rPr>
-                <w:highlight w:val="green"/>
-              </w:rPr>
-            </w:pPr>
-            <w:r>
-              <w:rPr>
-                <w:highlight w:val="green"/>
+                <w:highlight w:val="red"/>
+              </w:rPr>
+            </w:pPr>
+            <w:r>
+              <w:rPr>
+                <w:highlight w:val="red"/>
               </w:rPr>
               <w:t>OK</w:t>
             </w:r>
@@ -3324,12 +3285,12 @@
             <w:pPr>
               <w:pStyle w:val="Sinespaciado"/>
               <w:rPr>
-                <w:highlight w:val="green"/>
-              </w:rPr>
-            </w:pPr>
-            <w:r>
-              <w:rPr>
-                <w:highlight w:val="green"/>
+                <w:highlight w:val="red"/>
+              </w:rPr>
+            </w:pPr>
+            <w:r>
+              <w:rPr>
+                <w:highlight w:val="red"/>
               </w:rPr>
               <w:t>OK</w:t>
             </w:r>
@@ -3343,12 +3304,12 @@
             <w:pPr>
               <w:pStyle w:val="Sinespaciado"/>
               <w:rPr>
-                <w:highlight w:val="green"/>
-              </w:rPr>
-            </w:pPr>
-            <w:r>
-              <w:rPr>
-                <w:highlight w:val="green"/>
+                <w:highlight w:val="red"/>
+              </w:rPr>
+            </w:pPr>
+            <w:r>
+              <w:rPr>
+                <w:highlight w:val="red"/>
               </w:rPr>
               <w:t>OK</w:t>
             </w:r>
@@ -3388,9 +3349,6 @@
             <w:bookmarkStart w:id="5" w:name="RANGE!B9"/>
             <w:bookmarkEnd w:id="5"/>
             <w:r>
-              <w:rPr>
-                <w:highlight w:val="green"/>
-              </w:rPr>
               <w:t>OK</w:t>
             </w:r>
           </w:p>
@@ -3406,9 +3364,6 @@
               <w:pStyle w:val="Sinespaciado"/>
             </w:pPr>
             <w:r>
-              <w:rPr>
-                <w:highlight w:val="green"/>
-              </w:rPr>
               <w:t>OK</w:t>
             </w:r>
           </w:p>
@@ -3424,9 +3379,6 @@
               <w:pStyle w:val="Sinespaciado"/>
             </w:pPr>
             <w:r>
-              <w:rPr>
-                <w:highlight w:val="green"/>
-              </w:rPr>
               <w:t>OK</w:t>
             </w:r>
           </w:p>
@@ -3440,9 +3392,6 @@
               <w:pStyle w:val="Sinespaciado"/>
             </w:pPr>
             <w:r>
-              <w:rPr>
-                <w:highlight w:val="green"/>
-              </w:rPr>
               <w:t>OK</w:t>
             </w:r>
           </w:p>
@@ -3458,9 +3407,6 @@
               <w:pStyle w:val="Sinespaciado"/>
             </w:pPr>
             <w:r>
-              <w:rPr>
-                <w:highlight w:val="green"/>
-              </w:rPr>
               <w:t>OK</w:t>
             </w:r>
           </w:p>
@@ -3482,14 +3428,8 @@
           <w:p>
             <w:pPr>
               <w:pStyle w:val="Sinespaciado"/>
-              <w:rPr>
-                <w:highlight w:val="green"/>
-              </w:rPr>
-            </w:pPr>
-            <w:r>
-              <w:rPr>
-                <w:highlight w:val="green"/>
-              </w:rPr>
+            </w:pPr>
+            <w:r>
               <w:t>OK</w:t>
             </w:r>
           </w:p>
@@ -3508,9 +3448,6 @@
               <w:pStyle w:val="Sinespaciado"/>
             </w:pPr>
             <w:r>
-              <w:rPr>
-                <w:highlight w:val="green"/>
-              </w:rPr>
               <w:t>OK</w:t>
             </w:r>
           </w:p>
@@ -3524,9 +3461,6 @@
               <w:pStyle w:val="Sinespaciado"/>
             </w:pPr>
             <w:r>
-              <w:rPr>
-                <w:highlight w:val="green"/>
-              </w:rPr>
               <w:t>Ok</w:t>
             </w:r>
           </w:p>
@@ -3540,9 +3474,6 @@
               <w:pStyle w:val="Sinespaciado"/>
             </w:pPr>
             <w:r>
-              <w:rPr>
-                <w:highlight w:val="green"/>
-              </w:rPr>
               <w:t>OK</w:t>
             </w:r>
           </w:p>
@@ -3577,9 +3508,6 @@
               <w:pStyle w:val="Sinespaciado"/>
             </w:pPr>
             <w:r>
-              <w:rPr>
-                <w:highlight w:val="green"/>
-              </w:rPr>
               <w:t>OK</w:t>
             </w:r>
           </w:p>
@@ -3592,14 +3520,8 @@
           <w:p>
             <w:pPr>
               <w:pStyle w:val="Sinespaciado"/>
-              <w:rPr>
-                <w:highlight w:val="green"/>
-              </w:rPr>
-            </w:pPr>
-            <w:r>
-              <w:rPr>
-                <w:highlight w:val="green"/>
-              </w:rPr>
+            </w:pPr>
+            <w:r>
               <w:t>OK</w:t>
             </w:r>
           </w:p>
@@ -3612,14 +3534,8 @@
           <w:p>
             <w:pPr>
               <w:pStyle w:val="Sinespaciado"/>
-              <w:rPr>
-                <w:highlight w:val="red"/>
-              </w:rPr>
-            </w:pPr>
-            <w:r>
-              <w:rPr>
-                <w:highlight w:val="green"/>
-              </w:rPr>
+            </w:pPr>
+            <w:r>
               <w:t>OK</w:t>
             </w:r>
           </w:p>
@@ -3631,14 +3547,8 @@
           <w:p>
             <w:pPr>
               <w:pStyle w:val="Sinespaciado"/>
-              <w:rPr>
-                <w:highlight w:val="green"/>
-              </w:rPr>
-            </w:pPr>
-            <w:r>
-              <w:rPr>
-                <w:highlight w:val="green"/>
-              </w:rPr>
+            </w:pPr>
+            <w:r>
               <w:t>OK</w:t>
             </w:r>
           </w:p>
@@ -3651,14 +3561,8 @@
           <w:p>
             <w:pPr>
               <w:pStyle w:val="Sinespaciado"/>
-              <w:rPr>
-                <w:highlight w:val="green"/>
-              </w:rPr>
-            </w:pPr>
-            <w:r>
-              <w:rPr>
-                <w:highlight w:val="green"/>
-              </w:rPr>
+            </w:pPr>
+            <w:r>
               <w:t>OK</w:t>
             </w:r>
           </w:p>
@@ -3670,23 +3574,14 @@
           <w:p>
             <w:pPr>
               <w:pStyle w:val="Sinespaciado"/>
-              <w:rPr>
-                <w:highlight w:val="green"/>
-              </w:rPr>
-            </w:pPr>
-            <w:r>
-              <w:rPr>
-                <w:highlight w:val="green"/>
-              </w:rPr>
-              <w:t>OK</w:t>
-            </w:r>
-          </w:p>
-          <w:p>
-            <w:pPr>
-              <w:pStyle w:val="Sinespaciado"/>
-              <w:rPr>
-                <w:highlight w:val="green"/>
-              </w:rPr>
+            </w:pPr>
+            <w:r>
+              <w:t>OK</w:t>
+            </w:r>
+          </w:p>
+          <w:p>
+            <w:pPr>
+              <w:pStyle w:val="Sinespaciado"/>
             </w:pPr>
           </w:p>
         </w:tc>
@@ -3697,23 +3592,14 @@
           <w:p>
             <w:pPr>
               <w:pStyle w:val="Sinespaciado"/>
-              <w:rPr>
-                <w:highlight w:val="green"/>
-              </w:rPr>
-            </w:pPr>
-            <w:r>
-              <w:rPr>
-                <w:highlight w:val="green"/>
-              </w:rPr>
-              <w:t>OK</w:t>
-            </w:r>
-          </w:p>
-          <w:p>
-            <w:pPr>
-              <w:pStyle w:val="Sinespaciado"/>
-              <w:rPr>
-                <w:highlight w:val="green"/>
-              </w:rPr>
+            </w:pPr>
+            <w:r>
+              <w:t>OK</w:t>
+            </w:r>
+          </w:p>
+          <w:p>
+            <w:pPr>
+              <w:pStyle w:val="Sinespaciado"/>
             </w:pPr>
           </w:p>
         </w:tc>
@@ -3724,14 +3610,8 @@
           <w:p>
             <w:pPr>
               <w:pStyle w:val="Sinespaciado"/>
-              <w:rPr>
-                <w:highlight w:val="green"/>
-              </w:rPr>
-            </w:pPr>
-            <w:r>
-              <w:rPr>
-                <w:highlight w:val="green"/>
-              </w:rPr>
+            </w:pPr>
+            <w:r>
               <w:t>OK</w:t>
             </w:r>
           </w:p>
@@ -3743,14 +3623,8 @@
           <w:p>
             <w:pPr>
               <w:pStyle w:val="Sinespaciado"/>
-              <w:rPr>
-                <w:highlight w:val="green"/>
-              </w:rPr>
-            </w:pPr>
-            <w:r>
-              <w:rPr>
-                <w:highlight w:val="green"/>
-              </w:rPr>
+            </w:pPr>
+            <w:r>
               <w:t>Ok</w:t>
             </w:r>
           </w:p>
@@ -3762,14 +3636,8 @@
           <w:p>
             <w:pPr>
               <w:pStyle w:val="Sinespaciado"/>
-              <w:rPr>
-                <w:highlight w:val="green"/>
-              </w:rPr>
-            </w:pPr>
-            <w:r>
-              <w:rPr>
-                <w:highlight w:val="green"/>
-              </w:rPr>
+            </w:pPr>
+            <w:r>
               <w:t>OK</w:t>
             </w:r>
           </w:p>
@@ -3802,14 +3670,8 @@
           <w:p>
             <w:pPr>
               <w:pStyle w:val="Sinespaciado"/>
-              <w:rPr>
-                <w:highlight w:val="green"/>
-              </w:rPr>
-            </w:pPr>
-            <w:r>
-              <w:rPr>
-                <w:highlight w:val="green"/>
-              </w:rPr>
+            </w:pPr>
+            <w:r>
               <w:t>OK</w:t>
             </w:r>
           </w:p>
@@ -3822,14 +3684,8 @@
           <w:p>
             <w:pPr>
               <w:pStyle w:val="Sinespaciado"/>
-              <w:rPr>
-                <w:highlight w:val="green"/>
-              </w:rPr>
-            </w:pPr>
-            <w:r>
-              <w:rPr>
-                <w:highlight w:val="green"/>
-              </w:rPr>
+            </w:pPr>
+            <w:r>
               <w:t>OK</w:t>
             </w:r>
           </w:p>
@@ -3842,14 +3698,8 @@
           <w:p>
             <w:pPr>
               <w:pStyle w:val="Sinespaciado"/>
-              <w:rPr>
-                <w:highlight w:val="green"/>
-              </w:rPr>
-            </w:pPr>
-            <w:r>
-              <w:rPr>
-                <w:highlight w:val="green"/>
-              </w:rPr>
+            </w:pPr>
+            <w:r>
               <w:t>OK</w:t>
             </w:r>
           </w:p>
@@ -3861,14 +3711,8 @@
           <w:p>
             <w:pPr>
               <w:pStyle w:val="Sinespaciado"/>
-              <w:rPr>
-                <w:highlight w:val="green"/>
-              </w:rPr>
-            </w:pPr>
-            <w:r>
-              <w:rPr>
-                <w:highlight w:val="green"/>
-              </w:rPr>
+            </w:pPr>
+            <w:r>
               <w:t>OK</w:t>
             </w:r>
           </w:p>
@@ -3881,14 +3725,8 @@
           <w:p>
             <w:pPr>
               <w:pStyle w:val="Sinespaciado"/>
-              <w:rPr>
-                <w:highlight w:val="green"/>
-              </w:rPr>
-            </w:pPr>
-            <w:r>
-              <w:rPr>
-                <w:highlight w:val="green"/>
-              </w:rPr>
+            </w:pPr>
+            <w:r>
               <w:t>OK</w:t>
             </w:r>
           </w:p>
@@ -3900,9 +3738,6 @@
           <w:p>
             <w:pPr>
               <w:pStyle w:val="Sinespaciado"/>
-              <w:rPr>
-                <w:highlight w:val="green"/>
-              </w:rPr>
             </w:pPr>
           </w:p>
         </w:tc>
@@ -3913,23 +3748,14 @@
           <w:p>
             <w:pPr>
               <w:pStyle w:val="Sinespaciado"/>
-              <w:rPr>
-                <w:highlight w:val="green"/>
-              </w:rPr>
-            </w:pPr>
-            <w:r>
-              <w:rPr>
-                <w:highlight w:val="green"/>
-              </w:rPr>
-              <w:t>OK</w:t>
-            </w:r>
-          </w:p>
-          <w:p>
-            <w:pPr>
-              <w:pStyle w:val="Sinespaciado"/>
-              <w:rPr>
-                <w:highlight w:val="green"/>
-              </w:rPr>
+            </w:pPr>
+            <w:r>
+              <w:t>OK</w:t>
+            </w:r>
+          </w:p>
+          <w:p>
+            <w:pPr>
+              <w:pStyle w:val="Sinespaciado"/>
             </w:pPr>
           </w:p>
         </w:tc>
@@ -3940,14 +3766,8 @@
           <w:p>
             <w:pPr>
               <w:pStyle w:val="Sinespaciado"/>
-              <w:rPr>
-                <w:highlight w:val="green"/>
-              </w:rPr>
-            </w:pPr>
-            <w:r>
-              <w:rPr>
-                <w:highlight w:val="green"/>
-              </w:rPr>
+            </w:pPr>
+            <w:r>
               <w:t>OK</w:t>
             </w:r>
           </w:p>
@@ -3959,9 +3779,6 @@
           <w:p>
             <w:pPr>
               <w:pStyle w:val="Sinespaciado"/>
-              <w:rPr>
-                <w:highlight w:val="green"/>
-              </w:rPr>
             </w:pPr>
           </w:p>
         </w:tc>
@@ -3972,14 +3789,8 @@
           <w:p>
             <w:pPr>
               <w:pStyle w:val="Sinespaciado"/>
-              <w:rPr>
-                <w:highlight w:val="green"/>
-              </w:rPr>
-            </w:pPr>
-            <w:r>
-              <w:rPr>
-                <w:highlight w:val="green"/>
-              </w:rPr>
+            </w:pPr>
+            <w:r>
               <w:t>OK</w:t>
             </w:r>
           </w:p>
@@ -4012,14 +3823,8 @@
           <w:p>
             <w:pPr>
               <w:pStyle w:val="Sinespaciado"/>
-              <w:rPr>
-                <w:highlight w:val="green"/>
-              </w:rPr>
-            </w:pPr>
-            <w:r>
-              <w:rPr>
-                <w:highlight w:val="green"/>
-              </w:rPr>
+            </w:pPr>
+            <w:r>
               <w:t>OK</w:t>
             </w:r>
           </w:p>
@@ -4032,14 +3837,8 @@
           <w:p>
             <w:pPr>
               <w:pStyle w:val="Sinespaciado"/>
-              <w:rPr>
-                <w:highlight w:val="green"/>
-              </w:rPr>
-            </w:pPr>
-            <w:r>
-              <w:rPr>
-                <w:highlight w:val="green"/>
-              </w:rPr>
+            </w:pPr>
+            <w:r>
               <w:t>OK</w:t>
             </w:r>
           </w:p>
@@ -4052,14 +3851,8 @@
           <w:p>
             <w:pPr>
               <w:pStyle w:val="Sinespaciado"/>
-              <w:rPr>
-                <w:highlight w:val="green"/>
-              </w:rPr>
-            </w:pPr>
-            <w:r>
-              <w:rPr>
-                <w:highlight w:val="green"/>
-              </w:rPr>
+            </w:pPr>
+            <w:r>
               <w:t>OK</w:t>
             </w:r>
           </w:p>
@@ -4071,14 +3864,8 @@
           <w:p>
             <w:pPr>
               <w:pStyle w:val="Sinespaciado"/>
-              <w:rPr>
-                <w:highlight w:val="green"/>
-              </w:rPr>
-            </w:pPr>
-            <w:r>
-              <w:rPr>
-                <w:highlight w:val="green"/>
-              </w:rPr>
+            </w:pPr>
+            <w:r>
               <w:t>OK</w:t>
             </w:r>
           </w:p>
@@ -4091,14 +3878,8 @@
           <w:p>
             <w:pPr>
               <w:pStyle w:val="Sinespaciado"/>
-              <w:rPr>
-                <w:highlight w:val="green"/>
-              </w:rPr>
-            </w:pPr>
-            <w:r>
-              <w:rPr>
-                <w:highlight w:val="green"/>
-              </w:rPr>
+            </w:pPr>
+            <w:r>
               <w:t>OK</w:t>
             </w:r>
           </w:p>
@@ -4110,9 +3891,6 @@
           <w:p>
             <w:pPr>
               <w:pStyle w:val="Sinespaciado"/>
-              <w:rPr>
-                <w:highlight w:val="green"/>
-              </w:rPr>
             </w:pPr>
           </w:p>
         </w:tc>
@@ -4123,23 +3901,14 @@
           <w:p>
             <w:pPr>
               <w:pStyle w:val="Sinespaciado"/>
-              <w:rPr>
-                <w:highlight w:val="green"/>
-              </w:rPr>
-            </w:pPr>
-            <w:r>
-              <w:rPr>
-                <w:highlight w:val="green"/>
-              </w:rPr>
-              <w:t>OK</w:t>
-            </w:r>
-          </w:p>
-          <w:p>
-            <w:pPr>
-              <w:pStyle w:val="Sinespaciado"/>
-              <w:rPr>
-                <w:highlight w:val="green"/>
-              </w:rPr>
+            </w:pPr>
+            <w:r>
+              <w:t>OK</w:t>
+            </w:r>
+          </w:p>
+          <w:p>
+            <w:pPr>
+              <w:pStyle w:val="Sinespaciado"/>
             </w:pPr>
           </w:p>
         </w:tc>
@@ -4150,14 +3919,8 @@
           <w:p>
             <w:pPr>
               <w:pStyle w:val="Sinespaciado"/>
-              <w:rPr>
-                <w:highlight w:val="green"/>
-              </w:rPr>
-            </w:pPr>
-            <w:r>
-              <w:rPr>
-                <w:highlight w:val="green"/>
-              </w:rPr>
+            </w:pPr>
+            <w:r>
               <w:t>OK</w:t>
             </w:r>
           </w:p>
@@ -4169,9 +3932,6 @@
           <w:p>
             <w:pPr>
               <w:pStyle w:val="Sinespaciado"/>
-              <w:rPr>
-                <w:highlight w:val="green"/>
-              </w:rPr>
             </w:pPr>
           </w:p>
         </w:tc>
@@ -4182,14 +3942,8 @@
           <w:p>
             <w:pPr>
               <w:pStyle w:val="Sinespaciado"/>
-              <w:rPr>
-                <w:highlight w:val="green"/>
-              </w:rPr>
-            </w:pPr>
-            <w:r>
-              <w:rPr>
-                <w:highlight w:val="green"/>
-              </w:rPr>
+            </w:pPr>
+            <w:r>
               <w:t>OK</w:t>
             </w:r>
           </w:p>
@@ -4222,14 +3976,8 @@
           <w:p>
             <w:pPr>
               <w:pStyle w:val="Sinespaciado"/>
-              <w:rPr>
-                <w:highlight w:val="green"/>
-              </w:rPr>
-            </w:pPr>
-            <w:r>
-              <w:rPr>
-                <w:highlight w:val="green"/>
-              </w:rPr>
+            </w:pPr>
+            <w:r>
               <w:t>OK</w:t>
             </w:r>
           </w:p>
@@ -4242,14 +3990,8 @@
           <w:p>
             <w:pPr>
               <w:pStyle w:val="Sinespaciado"/>
-              <w:rPr>
-                <w:highlight w:val="green"/>
-              </w:rPr>
-            </w:pPr>
-            <w:r>
-              <w:rPr>
-                <w:highlight w:val="green"/>
-              </w:rPr>
+            </w:pPr>
+            <w:r>
               <w:t>OK</w:t>
             </w:r>
           </w:p>
@@ -4262,14 +4004,8 @@
           <w:p>
             <w:pPr>
               <w:pStyle w:val="Sinespaciado"/>
-              <w:rPr>
-                <w:highlight w:val="green"/>
-              </w:rPr>
-            </w:pPr>
-            <w:r>
-              <w:rPr>
-                <w:highlight w:val="green"/>
-              </w:rPr>
+            </w:pPr>
+            <w:r>
               <w:t>OK</w:t>
             </w:r>
           </w:p>
@@ -4281,14 +4017,8 @@
           <w:p>
             <w:pPr>
               <w:pStyle w:val="Sinespaciado"/>
-              <w:rPr>
-                <w:highlight w:val="green"/>
-              </w:rPr>
-            </w:pPr>
-            <w:r>
-              <w:rPr>
-                <w:highlight w:val="green"/>
-              </w:rPr>
+            </w:pPr>
+            <w:r>
               <w:t>OK</w:t>
             </w:r>
           </w:p>
@@ -4301,14 +4031,8 @@
           <w:p>
             <w:pPr>
               <w:pStyle w:val="Sinespaciado"/>
-              <w:rPr>
-                <w:highlight w:val="green"/>
-              </w:rPr>
-            </w:pPr>
-            <w:r>
-              <w:rPr>
-                <w:highlight w:val="green"/>
-              </w:rPr>
+            </w:pPr>
+            <w:r>
               <w:t>OK</w:t>
             </w:r>
           </w:p>
@@ -4320,9 +4044,6 @@
           <w:p>
             <w:pPr>
               <w:pStyle w:val="Sinespaciado"/>
-              <w:rPr>
-                <w:highlight w:val="green"/>
-              </w:rPr>
             </w:pPr>
           </w:p>
         </w:tc>
@@ -4333,23 +4054,14 @@
           <w:p>
             <w:pPr>
               <w:pStyle w:val="Sinespaciado"/>
-              <w:rPr>
-                <w:highlight w:val="green"/>
-              </w:rPr>
-            </w:pPr>
-            <w:r>
-              <w:rPr>
-                <w:highlight w:val="green"/>
-              </w:rPr>
-              <w:t>OK</w:t>
-            </w:r>
-          </w:p>
-          <w:p>
-            <w:pPr>
-              <w:pStyle w:val="Sinespaciado"/>
-              <w:rPr>
-                <w:highlight w:val="green"/>
-              </w:rPr>
+            </w:pPr>
+            <w:r>
+              <w:t>OK</w:t>
+            </w:r>
+          </w:p>
+          <w:p>
+            <w:pPr>
+              <w:pStyle w:val="Sinespaciado"/>
             </w:pPr>
           </w:p>
         </w:tc>
@@ -4360,14 +4072,8 @@
           <w:p>
             <w:pPr>
               <w:pStyle w:val="Sinespaciado"/>
-              <w:rPr>
-                <w:highlight w:val="green"/>
-              </w:rPr>
-            </w:pPr>
-            <w:r>
-              <w:rPr>
-                <w:highlight w:val="green"/>
-              </w:rPr>
+            </w:pPr>
+            <w:r>
               <w:t>OK</w:t>
             </w:r>
           </w:p>
@@ -4379,9 +4085,6 @@
           <w:p>
             <w:pPr>
               <w:pStyle w:val="Sinespaciado"/>
-              <w:rPr>
-                <w:highlight w:val="green"/>
-              </w:rPr>
             </w:pPr>
           </w:p>
         </w:tc>
@@ -4392,14 +4095,8 @@
           <w:p>
             <w:pPr>
               <w:pStyle w:val="Sinespaciado"/>
-              <w:rPr>
-                <w:highlight w:val="green"/>
-              </w:rPr>
-            </w:pPr>
-            <w:r>
-              <w:rPr>
-                <w:highlight w:val="green"/>
-              </w:rPr>
+            </w:pPr>
+            <w:r>
               <w:t>OK</w:t>
             </w:r>
           </w:p>
@@ -4432,14 +4129,8 @@
           <w:p>
             <w:pPr>
               <w:pStyle w:val="Sinespaciado"/>
-              <w:rPr>
-                <w:highlight w:val="green"/>
-              </w:rPr>
-            </w:pPr>
-            <w:r>
-              <w:rPr>
-                <w:highlight w:val="green"/>
-              </w:rPr>
+            </w:pPr>
+            <w:r>
               <w:t>OK</w:t>
             </w:r>
           </w:p>
@@ -4452,14 +4143,8 @@
           <w:p>
             <w:pPr>
               <w:pStyle w:val="Sinespaciado"/>
-              <w:rPr>
-                <w:highlight w:val="green"/>
-              </w:rPr>
-            </w:pPr>
-            <w:r>
-              <w:rPr>
-                <w:highlight w:val="green"/>
-              </w:rPr>
+            </w:pPr>
+            <w:r>
               <w:t>OK</w:t>
             </w:r>
           </w:p>
@@ -4472,14 +4157,8 @@
           <w:p>
             <w:pPr>
               <w:pStyle w:val="Sinespaciado"/>
-              <w:rPr>
-                <w:highlight w:val="green"/>
-              </w:rPr>
-            </w:pPr>
-            <w:r>
-              <w:rPr>
-                <w:highlight w:val="green"/>
-              </w:rPr>
+            </w:pPr>
+            <w:r>
               <w:t>OK</w:t>
             </w:r>
           </w:p>
@@ -4491,14 +4170,8 @@
           <w:p>
             <w:pPr>
               <w:pStyle w:val="Sinespaciado"/>
-              <w:rPr>
-                <w:highlight w:val="green"/>
-              </w:rPr>
-            </w:pPr>
-            <w:r>
-              <w:rPr>
-                <w:highlight w:val="green"/>
-              </w:rPr>
+            </w:pPr>
+            <w:r>
               <w:t>OK</w:t>
             </w:r>
           </w:p>
@@ -4511,14 +4184,8 @@
           <w:p>
             <w:pPr>
               <w:pStyle w:val="Sinespaciado"/>
-              <w:rPr>
-                <w:highlight w:val="green"/>
-              </w:rPr>
-            </w:pPr>
-            <w:r>
-              <w:rPr>
-                <w:highlight w:val="green"/>
-              </w:rPr>
+            </w:pPr>
+            <w:r>
               <w:t>OK</w:t>
             </w:r>
           </w:p>
@@ -4530,9 +4197,6 @@
           <w:p>
             <w:pPr>
               <w:pStyle w:val="Sinespaciado"/>
-              <w:rPr>
-                <w:highlight w:val="green"/>
-              </w:rPr>
             </w:pPr>
           </w:p>
         </w:tc>
@@ -4543,23 +4207,14 @@
           <w:p>
             <w:pPr>
               <w:pStyle w:val="Sinespaciado"/>
-              <w:rPr>
-                <w:highlight w:val="green"/>
-              </w:rPr>
-            </w:pPr>
-            <w:r>
-              <w:rPr>
-                <w:highlight w:val="green"/>
-              </w:rPr>
-              <w:t>OK</w:t>
-            </w:r>
-          </w:p>
-          <w:p>
-            <w:pPr>
-              <w:pStyle w:val="Sinespaciado"/>
-              <w:rPr>
-                <w:highlight w:val="green"/>
-              </w:rPr>
+            </w:pPr>
+            <w:r>
+              <w:t>OK</w:t>
+            </w:r>
+          </w:p>
+          <w:p>
+            <w:pPr>
+              <w:pStyle w:val="Sinespaciado"/>
             </w:pPr>
           </w:p>
         </w:tc>
@@ -4570,14 +4225,8 @@
           <w:p>
             <w:pPr>
               <w:pStyle w:val="Sinespaciado"/>
-              <w:rPr>
-                <w:highlight w:val="green"/>
-              </w:rPr>
-            </w:pPr>
-            <w:r>
-              <w:rPr>
-                <w:highlight w:val="green"/>
-              </w:rPr>
+            </w:pPr>
+            <w:r>
               <w:t>OK</w:t>
             </w:r>
           </w:p>
@@ -4589,9 +4238,6 @@
           <w:p>
             <w:pPr>
               <w:pStyle w:val="Sinespaciado"/>
-              <w:rPr>
-                <w:highlight w:val="green"/>
-              </w:rPr>
             </w:pPr>
           </w:p>
         </w:tc>
@@ -4602,14 +4248,8 @@
           <w:p>
             <w:pPr>
               <w:pStyle w:val="Sinespaciado"/>
-              <w:rPr>
-                <w:highlight w:val="green"/>
-              </w:rPr>
-            </w:pPr>
-            <w:r>
-              <w:rPr>
-                <w:highlight w:val="green"/>
-              </w:rPr>
+            </w:pPr>
+            <w:r>
               <w:t>OK</w:t>
             </w:r>
           </w:p>
@@ -4642,10 +4282,13 @@
           <w:p>
             <w:pPr>
               <w:pStyle w:val="Sinespaciado"/>
-            </w:pPr>
-            <w:r>
-              <w:rPr>
-                <w:highlight w:val="green"/>
+              <w:rPr>
+                <w:color w:val="000000" w:themeColor="text1"/>
+              </w:rPr>
+            </w:pPr>
+            <w:r>
+              <w:rPr>
+                <w:color w:val="000000" w:themeColor="text1"/>
               </w:rPr>
               <w:t>OK</w:t>
             </w:r>
@@ -4660,12 +4303,12 @@
             <w:pPr>
               <w:pStyle w:val="Sinespaciado"/>
               <w:rPr>
-                <w:color w:val="FF0000"/>
-              </w:rPr>
-            </w:pPr>
-            <w:r>
-              <w:rPr>
-                <w:color w:val="FF0000"/>
+                <w:color w:val="000000" w:themeColor="text1"/>
+              </w:rPr>
+            </w:pPr>
+            <w:r>
+              <w:rPr>
+                <w:color w:val="000000" w:themeColor="text1"/>
               </w:rPr>
               <w:t>OK</w:t>
             </w:r>
@@ -4680,12 +4323,12 @@
             <w:pPr>
               <w:pStyle w:val="Sinespaciado"/>
               <w:rPr>
-                <w:color w:val="FF0000"/>
-              </w:rPr>
-            </w:pPr>
-            <w:r>
-              <w:rPr>
-                <w:color w:val="FF0000"/>
+                <w:color w:val="000000" w:themeColor="text1"/>
+              </w:rPr>
+            </w:pPr>
+            <w:r>
+              <w:rPr>
+                <w:color w:val="000000" w:themeColor="text1"/>
               </w:rPr>
               <w:t>OK</w:t>
             </w:r>
@@ -4699,12 +4342,12 @@
             <w:pPr>
               <w:pStyle w:val="Sinespaciado"/>
               <w:rPr>
-                <w:color w:val="FF0000"/>
-              </w:rPr>
-            </w:pPr>
-            <w:r>
-              <w:rPr>
-                <w:color w:val="FF0000"/>
+                <w:color w:val="000000" w:themeColor="text1"/>
+              </w:rPr>
+            </w:pPr>
+            <w:r>
+              <w:rPr>
+                <w:color w:val="000000" w:themeColor="text1"/>
               </w:rPr>
               <w:t>OK</w:t>
             </w:r>
@@ -4719,12 +4362,12 @@
             <w:pPr>
               <w:pStyle w:val="Sinespaciado"/>
               <w:rPr>
-                <w:color w:val="FF0000"/>
-              </w:rPr>
-            </w:pPr>
-            <w:r>
-              <w:rPr>
-                <w:color w:val="FF0000"/>
+                <w:color w:val="000000" w:themeColor="text1"/>
+              </w:rPr>
+            </w:pPr>
+            <w:r>
+              <w:rPr>
+                <w:color w:val="000000" w:themeColor="text1"/>
               </w:rPr>
               <w:t>OK</w:t>
             </w:r>
@@ -4738,7 +4381,7 @@
             <w:pPr>
               <w:pStyle w:val="Sinespaciado"/>
               <w:rPr>
-                <w:color w:val="FF0000"/>
+                <w:color w:val="000000" w:themeColor="text1"/>
               </w:rPr>
             </w:pPr>
           </w:p>
@@ -4751,21 +4394,21 @@
             <w:pPr>
               <w:pStyle w:val="Sinespaciado"/>
               <w:rPr>
-                <w:color w:val="FF0000"/>
-              </w:rPr>
-            </w:pPr>
-            <w:r>
-              <w:rPr>
-                <w:color w:val="FF0000"/>
-              </w:rPr>
-              <w:t>OK</w:t>
-            </w:r>
-          </w:p>
-          <w:p>
-            <w:pPr>
-              <w:pStyle w:val="Sinespaciado"/>
-              <w:rPr>
-                <w:color w:val="FF0000"/>
+                <w:color w:val="000000" w:themeColor="text1"/>
+              </w:rPr>
+            </w:pPr>
+            <w:r>
+              <w:rPr>
+                <w:color w:val="000000" w:themeColor="text1"/>
+              </w:rPr>
+              <w:t>OK</w:t>
+            </w:r>
+          </w:p>
+          <w:p>
+            <w:pPr>
+              <w:pStyle w:val="Sinespaciado"/>
+              <w:rPr>
+                <w:color w:val="000000" w:themeColor="text1"/>
               </w:rPr>
             </w:pPr>
           </w:p>
@@ -4778,12 +4421,12 @@
             <w:pPr>
               <w:pStyle w:val="Sinespaciado"/>
               <w:rPr>
-                <w:color w:val="FF0000"/>
-              </w:rPr>
-            </w:pPr>
-            <w:r>
-              <w:rPr>
-                <w:color w:val="FF0000"/>
+                <w:color w:val="000000" w:themeColor="text1"/>
+              </w:rPr>
+            </w:pPr>
+            <w:r>
+              <w:rPr>
+                <w:color w:val="000000" w:themeColor="text1"/>
               </w:rPr>
               <w:t>OK</w:t>
             </w:r>
@@ -4797,7 +4440,7 @@
             <w:pPr>
               <w:pStyle w:val="Sinespaciado"/>
               <w:rPr>
-                <w:color w:val="FF0000"/>
+                <w:color w:val="000000" w:themeColor="text1"/>
               </w:rPr>
             </w:pPr>
           </w:p>
@@ -4810,12 +4453,12 @@
             <w:pPr>
               <w:pStyle w:val="Sinespaciado"/>
               <w:rPr>
-                <w:color w:val="FF0000"/>
-              </w:rPr>
-            </w:pPr>
-            <w:r>
-              <w:rPr>
-                <w:color w:val="FF0000"/>
+                <w:color w:val="000000" w:themeColor="text1"/>
+              </w:rPr>
+            </w:pPr>
+            <w:r>
+              <w:rPr>
+                <w:color w:val="000000" w:themeColor="text1"/>
               </w:rPr>
               <w:t>OK</w:t>
             </w:r>
@@ -5970,94 +5613,70 @@
               <w:rPr>
                 <w:lang w:eastAsia="ja-JP" w:bidi="fa-IR"/>
               </w:rPr>
+              <w:t>Diálogos “</w:t>
+            </w:r>
+            <w:proofErr w:type="spellStart"/>
+            <w:r>
+              <w:rPr>
+                <w:lang w:eastAsia="ja-JP" w:bidi="fa-IR"/>
+              </w:rPr>
+              <w:t>Alerts</w:t>
+            </w:r>
+            <w:proofErr w:type="spellEnd"/>
+            <w:r>
+              <w:rPr>
+                <w:lang w:eastAsia="ja-JP" w:bidi="fa-IR"/>
+              </w:rPr>
+              <w:t>”</w:t>
+            </w:r>
+          </w:p>
+        </w:tc>
+        <w:tc>
+          <w:tcPr>
+            <w:tcW w:w="810" w:type="dxa"/>
+          </w:tcPr>
+          <w:p>
+            <w:pPr>
+              <w:rPr>
+                <w:lang w:eastAsia="ja-JP" w:bidi="fa-IR"/>
+              </w:rPr>
+            </w:pPr>
+            <w:r>
+              <w:rPr>
+                <w:lang w:eastAsia="ja-JP" w:bidi="fa-IR"/>
+              </w:rPr>
+              <w:t>Botón de Limpiar</w:t>
+            </w:r>
+          </w:p>
+        </w:tc>
+        <w:tc>
+          <w:tcPr>
+            <w:tcW w:w="1314" w:type="dxa"/>
+          </w:tcPr>
+          <w:p>
+            <w:pPr>
+              <w:rPr>
+                <w:lang w:eastAsia="ja-JP" w:bidi="fa-IR"/>
+              </w:rPr>
+            </w:pPr>
+            <w:r>
+              <w:rPr>
+                <w:lang w:eastAsia="ja-JP" w:bidi="fa-IR"/>
+              </w:rPr>
               <w:t>Diálogos</w:t>
             </w:r>
-            <w:r>
-              <w:rPr>
-                <w:lang w:eastAsia="ja-JP" w:bidi="fa-IR"/>
-              </w:rPr>
-              <w:t xml:space="preserve"> </w:t>
-            </w:r>
-            <w:r>
-              <w:rPr>
-                <w:lang w:eastAsia="ja-JP" w:bidi="fa-IR"/>
-              </w:rPr>
-              <w:t>“</w:t>
-            </w:r>
-            <w:proofErr w:type="spellStart"/>
-            <w:r>
-              <w:rPr>
-                <w:lang w:eastAsia="ja-JP" w:bidi="fa-IR"/>
-              </w:rPr>
-              <w:t>Alerts</w:t>
-            </w:r>
-            <w:proofErr w:type="spellEnd"/>
-            <w:r>
-              <w:rPr>
-                <w:lang w:eastAsia="ja-JP" w:bidi="fa-IR"/>
-              </w:rPr>
-              <w:t>”</w:t>
-            </w:r>
-          </w:p>
-        </w:tc>
-        <w:tc>
-          <w:tcPr>
-            <w:tcW w:w="810" w:type="dxa"/>
-          </w:tcPr>
-          <w:p>
-            <w:pPr>
-              <w:rPr>
-                <w:lang w:eastAsia="ja-JP" w:bidi="fa-IR"/>
-              </w:rPr>
-            </w:pPr>
-            <w:r>
-              <w:rPr>
-                <w:lang w:eastAsia="ja-JP" w:bidi="fa-IR"/>
-              </w:rPr>
-              <w:t>Botón de Limpiar</w:t>
-            </w:r>
-          </w:p>
-        </w:tc>
-        <w:tc>
-          <w:tcPr>
-            <w:tcW w:w="1314" w:type="dxa"/>
-          </w:tcPr>
-          <w:p>
-            <w:pPr>
-              <w:rPr>
-                <w:lang w:eastAsia="ja-JP" w:bidi="fa-IR"/>
-              </w:rPr>
-            </w:pPr>
-            <w:r>
-              <w:rPr>
-                <w:lang w:eastAsia="ja-JP" w:bidi="fa-IR"/>
-              </w:rPr>
-              <w:t>Diálogos</w:t>
-            </w:r>
-          </w:p>
-          <w:p>
-            <w:pPr>
-              <w:rPr>
-                <w:lang w:eastAsia="ja-JP" w:bidi="fa-IR"/>
-              </w:rPr>
-            </w:pPr>
-            <w:r>
-              <w:rPr>
-                <w:lang w:eastAsia="ja-JP" w:bidi="fa-IR"/>
-              </w:rPr>
-              <w:t>“Conseguido”</w:t>
-            </w:r>
-            <w:r>
-              <w:rPr>
-                <w:lang w:eastAsia="ja-JP" w:bidi="fa-IR"/>
-              </w:rPr>
-              <w:t xml:space="preserve"> y limpieza campos</w:t>
-            </w:r>
-            <w:r>
-              <w:rPr>
-                <w:lang w:eastAsia="ja-JP" w:bidi="fa-IR"/>
-              </w:rPr>
-              <w:t xml:space="preserve"> </w:t>
+          </w:p>
+          <w:p>
+            <w:pPr>
+              <w:rPr>
+                <w:lang w:eastAsia="ja-JP" w:bidi="fa-IR"/>
+              </w:rPr>
+            </w:pPr>
+            <w:r>
+              <w:rPr>
+                <w:lang w:eastAsia="ja-JP" w:bidi="fa-IR"/>
+              </w:rPr>
+              <w:t xml:space="preserve">“Conseguido” y limpieza campos </w:t>
             </w:r>
           </w:p>
         </w:tc>
@@ -6283,13 +5902,11 @@
           <w:p>
             <w:pPr>
               <w:rPr>
-                <w:highlight w:val="green"/>
-                <w:lang w:eastAsia="ja-JP" w:bidi="fa-IR"/>
-              </w:rPr>
-            </w:pPr>
-            <w:r>
-              <w:rPr>
-                <w:highlight w:val="green"/>
+                <w:lang w:eastAsia="ja-JP" w:bidi="fa-IR"/>
+              </w:rPr>
+            </w:pPr>
+            <w:r>
+              <w:rPr>
                 <w:lang w:eastAsia="ja-JP" w:bidi="fa-IR"/>
               </w:rPr>
               <w:t>OK</w:t>
@@ -6304,13 +5921,11 @@
           <w:p>
             <w:pPr>
               <w:rPr>
-                <w:highlight w:val="green"/>
-                <w:lang w:eastAsia="ja-JP" w:bidi="fa-IR"/>
-              </w:rPr>
-            </w:pPr>
-            <w:r>
-              <w:rPr>
-                <w:highlight w:val="green"/>
+                <w:lang w:eastAsia="ja-JP" w:bidi="fa-IR"/>
+              </w:rPr>
+            </w:pPr>
+            <w:r>
+              <w:rPr>
                 <w:lang w:eastAsia="ja-JP" w:bidi="fa-IR"/>
               </w:rPr>
               <w:t>OK</w:t>
@@ -6325,34 +5940,29 @@
           <w:p>
             <w:pPr>
               <w:rPr>
-                <w:highlight w:val="green"/>
-                <w:lang w:eastAsia="ja-JP" w:bidi="fa-IR"/>
-              </w:rPr>
-            </w:pPr>
-            <w:r>
-              <w:rPr>
-                <w:highlight w:val="green"/>
-                <w:lang w:eastAsia="ja-JP" w:bidi="fa-IR"/>
-              </w:rPr>
-              <w:t>OK</w:t>
-            </w:r>
-            <w:r>
-              <w:rPr>
-                <w:highlight w:val="green"/>
+                <w:lang w:eastAsia="ja-JP" w:bidi="fa-IR"/>
+              </w:rPr>
+            </w:pPr>
+            <w:r>
+              <w:rPr>
+                <w:lang w:eastAsia="ja-JP" w:bidi="fa-IR"/>
+              </w:rPr>
+              <w:t>OK</w:t>
+            </w:r>
+            <w:r>
+              <w:rPr>
                 <w:lang w:eastAsia="ja-JP" w:bidi="fa-IR"/>
               </w:rPr>
               <w:t xml:space="preserve"> y</w:t>
             </w:r>
             <w:r>
               <w:rPr>
-                <w:highlight w:val="green"/>
                 <w:lang w:eastAsia="ja-JP" w:bidi="fa-IR"/>
               </w:rPr>
               <w:t xml:space="preserve"> </w:t>
             </w:r>
             <w:r>
               <w:rPr>
-                <w:highlight w:val="green"/>
                 <w:lang w:eastAsia="ja-JP" w:bidi="fa-IR"/>
               </w:rPr>
               <w:t>carpeta</w:t>
@@ -6366,13 +5976,11 @@
           <w:p>
             <w:pPr>
               <w:rPr>
-                <w:highlight w:val="green"/>
-                <w:lang w:eastAsia="ja-JP" w:bidi="fa-IR"/>
-              </w:rPr>
-            </w:pPr>
-            <w:r>
-              <w:rPr>
-                <w:highlight w:val="green"/>
+                <w:lang w:eastAsia="ja-JP" w:bidi="fa-IR"/>
+              </w:rPr>
+            </w:pPr>
+            <w:r>
+              <w:rPr>
                 <w:lang w:eastAsia="ja-JP" w:bidi="fa-IR"/>
               </w:rPr>
               <w:t>OK</w:t>
@@ -6387,22 +5995,19 @@
           <w:p>
             <w:pPr>
               <w:rPr>
-                <w:highlight w:val="green"/>
-                <w:lang w:eastAsia="ja-JP" w:bidi="fa-IR"/>
-              </w:rPr>
-            </w:pPr>
-            <w:r>
-              <w:rPr>
-                <w:highlight w:val="green"/>
-                <w:lang w:eastAsia="ja-JP" w:bidi="fa-IR"/>
-              </w:rPr>
-              <w:t>OK</w:t>
-            </w:r>
-          </w:p>
-          <w:p>
-            <w:pPr>
-              <w:rPr>
-                <w:highlight w:val="green"/>
+                <w:lang w:eastAsia="ja-JP" w:bidi="fa-IR"/>
+              </w:rPr>
+            </w:pPr>
+            <w:r>
+              <w:rPr>
+                <w:lang w:eastAsia="ja-JP" w:bidi="fa-IR"/>
+              </w:rPr>
+              <w:t>OK</w:t>
+            </w:r>
+          </w:p>
+          <w:p>
+            <w:pPr>
+              <w:rPr>
                 <w:lang w:eastAsia="ja-JP" w:bidi="fa-IR"/>
               </w:rPr>
             </w:pPr>
@@ -6415,13 +6020,11 @@
           <w:p>
             <w:pPr>
               <w:rPr>
-                <w:highlight w:val="green"/>
-                <w:lang w:eastAsia="ja-JP" w:bidi="fa-IR"/>
-              </w:rPr>
-            </w:pPr>
-            <w:r>
-              <w:rPr>
-                <w:highlight w:val="green"/>
+                <w:lang w:eastAsia="ja-JP" w:bidi="fa-IR"/>
+              </w:rPr>
+            </w:pPr>
+            <w:r>
+              <w:rPr>
                 <w:lang w:eastAsia="ja-JP" w:bidi="fa-IR"/>
               </w:rPr>
               <w:t>OK</w:t>
@@ -6435,13 +6038,11 @@
           <w:p>
             <w:pPr>
               <w:rPr>
-                <w:highlight w:val="green"/>
-                <w:lang w:eastAsia="ja-JP" w:bidi="fa-IR"/>
-              </w:rPr>
-            </w:pPr>
-            <w:r>
-              <w:rPr>
-                <w:highlight w:val="green"/>
+                <w:lang w:eastAsia="ja-JP" w:bidi="fa-IR"/>
+              </w:rPr>
+            </w:pPr>
+            <w:r>
+              <w:rPr>
                 <w:lang w:eastAsia="ja-JP" w:bidi="fa-IR"/>
               </w:rPr>
               <w:t>OK</w:t>
@@ -6455,13 +6056,11 @@
           <w:p>
             <w:pPr>
               <w:rPr>
-                <w:highlight w:val="green"/>
-                <w:lang w:eastAsia="ja-JP" w:bidi="fa-IR"/>
-              </w:rPr>
-            </w:pPr>
-            <w:r>
-              <w:rPr>
-                <w:highlight w:val="green"/>
+                <w:lang w:eastAsia="ja-JP" w:bidi="fa-IR"/>
+              </w:rPr>
+            </w:pPr>
+            <w:r>
+              <w:rPr>
                 <w:lang w:eastAsia="ja-JP" w:bidi="fa-IR"/>
               </w:rPr>
               <w:t>OK</w:t>
@@ -6475,13 +6074,11 @@
           <w:p>
             <w:pPr>
               <w:rPr>
-                <w:highlight w:val="green"/>
-                <w:lang w:eastAsia="ja-JP" w:bidi="fa-IR"/>
-              </w:rPr>
-            </w:pPr>
-            <w:r>
-              <w:rPr>
-                <w:highlight w:val="green"/>
+                <w:lang w:eastAsia="ja-JP" w:bidi="fa-IR"/>
+              </w:rPr>
+            </w:pPr>
+            <w:r>
+              <w:rPr>
                 <w:lang w:eastAsia="ja-JP" w:bidi="fa-IR"/>
               </w:rPr>
               <w:t>OK</w:t>
@@ -8482,7 +8079,6 @@
             </w:pPr>
             <w:r>
               <w:rPr>
-                <w:highlight w:val="green"/>
                 <w:lang w:eastAsia="ja-JP" w:bidi="fa-IR"/>
               </w:rPr>
               <w:t>OK</w:t>
@@ -8969,7 +8565,6 @@
             </w:pPr>
             <w:r>
               <w:rPr>
-                <w:highlight w:val="green"/>
                 <w:lang w:eastAsia="ja-JP" w:bidi="fa-IR"/>
               </w:rPr>
               <w:t>OK</w:t>

</xml_diff>